<commit_message>
change the md file and the pdf again
</commit_message>
<xml_diff>
--- a/document/D20 Project January 2021.docx
+++ b/document/D20 Project January 2021.docx
@@ -2,7 +2,7 @@
 <file path=word/document.xml><?xml version="1.0" encoding="utf-8"?>
 <w:document xmlns:w="http://schemas.openxmlformats.org/wordprocessingml/2006/main" xmlns:m="http://schemas.openxmlformats.org/officeDocument/2006/math" xmlns:r="http://schemas.openxmlformats.org/officeDocument/2006/relationships" xmlns:o="urn:schemas-microsoft-com:office:office" xmlns:v="urn:schemas-microsoft-com:vml" xmlns:w10="urn:schemas-microsoft-com:office:word" xmlns:a="http://schemas.openxmlformats.org/drawingml/2006/main" xmlns:pic="http://schemas.openxmlformats.org/drawingml/2006/picture" xmlns:wp="http://schemas.openxmlformats.org/drawingml/2006/wordprocessingDrawing">
   <w:body>
-    <w:bookmarkStart w:id="64" w:name="header-n0"/>
+    <w:bookmarkStart w:id="76" w:name="header-n1384"/>
     <w:p>
       <w:pPr>
         <w:pStyle w:val="Heading1"/>
@@ -90,14 +90,102 @@
       <w:pPr>
         <w:pStyle w:val="BodyText"/>
       </w:pPr>
-    </w:p>
-    <w:p>
-      <w:pPr>
-        <w:pStyle w:val="BodyText"/>
-      </w:pPr>
-      <w:r>
-        <w:t xml:space="preserve">Write by :</w:t>
-      </w:r>
+      <w:r>
+        <w:rPr>
+          <w:b/>
+        </w:rPr>
+        <w:t xml:space="preserve">Written by</w:t>
+      </w:r>
+      <w:r>
+        <w:t xml:space="preserve"> </w:t>
+      </w:r>
+      <w:r>
+        <w:t xml:space="preserve">:</w:t>
+      </w:r>
+      <w:r>
+        <w:br/>
+      </w:r>
+      <w:r>
+        <w:t xml:space="preserve">Jesper Nielsen</w:t>
+      </w:r>
+      <w:r>
+        <w:br/>
+      </w:r>
+      <w:r>
+        <w:t xml:space="preserve">Fei Gu</w:t>
+      </w:r>
+      <w:r>
+        <w:br/>
+      </w:r>
+      <w:r>
+        <w:t xml:space="preserve">Raheela Tasneem</w:t>
+      </w:r>
+      <w:r>
+        <w:br/>
+      </w:r>
+      <w:r>
+        <w:t xml:space="preserve">Ziaullah Hassan</w:t>
+      </w:r>
+    </w:p>
+    <w:p>
+      <w:pPr>
+        <w:pStyle w:val="BodyText"/>
+      </w:pPr>
+    </w:p>
+    <w:p>
+      <w:pPr>
+        <w:pStyle w:val="BodyText"/>
+      </w:pPr>
+      <w:r>
+        <w:rPr>
+          <w:i/>
+          <w:b/>
+        </w:rPr>
+        <w:t xml:space="preserve">Github link</w:t>
+      </w:r>
+    </w:p>
+    <w:p>
+      <w:pPr>
+        <w:pStyle w:val="BlockText"/>
+      </w:pPr>
+      <w:r>
+        <w:t xml:space="preserve">https://github.com/jesp89g8/MediaPlayer.git</w:t>
+      </w:r>
+    </w:p>
+    <w:p>
+      <w:pPr>
+        <w:pStyle w:val="FirstParagraph"/>
+      </w:pPr>
+    </w:p>
+    <w:p>
+      <w:pPr>
+        <w:pStyle w:val="BodyText"/>
+      </w:pPr>
+    </w:p>
+    <w:p>
+      <w:pPr>
+        <w:pStyle w:val="BodyText"/>
+      </w:pPr>
+    </w:p>
+    <w:p>
+      <w:pPr>
+        <w:pStyle w:val="BodyText"/>
+      </w:pPr>
+    </w:p>
+    <w:p>
+      <w:pPr>
+        <w:pStyle w:val="BodyText"/>
+      </w:pPr>
+    </w:p>
+    <w:p>
+      <w:pPr>
+        <w:pStyle w:val="BodyText"/>
+      </w:pPr>
+    </w:p>
+    <w:p>
+      <w:pPr>
+        <w:pStyle w:val="BodyText"/>
+      </w:pPr>
     </w:p>
     <w:p>
       <w:pPr>
@@ -114,7 +202,7 @@
       <w:pPr>
         <w:pStyle w:val="BodyText"/>
       </w:pPr>
-      <w:hyperlink w:anchor="header-n0">
+      <w:hyperlink w:anchor="header-n1384">
         <w:r>
           <w:rPr>
             <w:rStyle w:val="Hyperlink"/>
@@ -128,7 +216,7 @@
       <w:r>
         <w:t xml:space="preserve">	</w:t>
       </w:r>
-      <w:hyperlink w:anchor="header-n14">
+      <w:hyperlink w:anchor="header-n1415">
         <w:r>
           <w:rPr>
             <w:rStyle w:val="Hyperlink"/>
@@ -142,12 +230,12 @@
       <w:r>
         <w:t xml:space="preserve">	</w:t>
       </w:r>
-      <w:hyperlink w:anchor="header-n18">
+      <w:hyperlink w:anchor="header-n1422">
         <w:r>
           <w:rPr>
             <w:rStyle w:val="Hyperlink"/>
           </w:rPr>
-          <w:t xml:space="preserve">Requirement:</w:t>
+          <w:t xml:space="preserve">Requirement</w:t>
         </w:r>
       </w:hyperlink>
       <w:r>
@@ -156,7 +244,7 @@
       <w:r>
         <w:t xml:space="preserve">	</w:t>
       </w:r>
-      <w:hyperlink w:anchor="header-n35">
+      <w:hyperlink w:anchor="header-n1442">
         <w:r>
           <w:rPr>
             <w:rStyle w:val="Hyperlink"/>
@@ -168,23 +256,9 @@
         <w:br/>
       </w:r>
       <w:r>
-        <w:t xml:space="preserve">			</w:t>
-      </w:r>
-      <w:hyperlink w:anchor="header-n39">
-        <w:r>
-          <w:rPr>
-            <w:rStyle w:val="Hyperlink"/>
-          </w:rPr>
-          <w:t xml:space="preserve">The Songs Table</w:t>
-        </w:r>
-      </w:hyperlink>
-      <w:r>
-        <w:br/>
-      </w:r>
-      <w:r>
-        <w:t xml:space="preserve">			</w:t>
-      </w:r>
-      <w:hyperlink w:anchor="header-n48">
+        <w:t xml:space="preserve">		</w:t>
+      </w:r>
+      <w:hyperlink w:anchor="header-n1447">
         <w:r>
           <w:rPr>
             <w:rStyle w:val="Hyperlink"/>
@@ -196,9 +270,9 @@
         <w:br/>
       </w:r>
       <w:r>
-        <w:t xml:space="preserve">			</w:t>
-      </w:r>
-      <w:hyperlink w:anchor="header-n64">
+        <w:t xml:space="preserve">		</w:t>
+      </w:r>
+      <w:hyperlink w:anchor="header-n1463">
         <w:r>
           <w:rPr>
             <w:rStyle w:val="Hyperlink"/>
@@ -210,9 +284,135 @@
         <w:br/>
       </w:r>
       <w:r>
+        <w:t xml:space="preserve">			</w:t>
+      </w:r>
+      <w:hyperlink w:anchor="header-n1466">
+        <w:r>
+          <w:rPr>
+            <w:rStyle w:val="Hyperlink"/>
+          </w:rPr>
+          <w:t xml:space="preserve">Showing playlist information</w:t>
+        </w:r>
+      </w:hyperlink>
+      <w:r>
+        <w:br/>
+      </w:r>
+      <w:r>
+        <w:t xml:space="preserve">			</w:t>
+      </w:r>
+      <w:hyperlink w:anchor="header-n1470">
+        <w:r>
+          <w:rPr>
+            <w:rStyle w:val="Hyperlink"/>
+          </w:rPr>
+          <w:t xml:space="preserve">Search for a specific song</w:t>
+        </w:r>
+      </w:hyperlink>
+      <w:r>
+        <w:br/>
+      </w:r>
+      <w:r>
+        <w:t xml:space="preserve">			</w:t>
+      </w:r>
+      <w:hyperlink w:anchor="header-n1473">
+        <w:r>
+          <w:rPr>
+            <w:rStyle w:val="Hyperlink"/>
+          </w:rPr>
+          <w:t xml:space="preserve">Search songs made by an artist</w:t>
+        </w:r>
+      </w:hyperlink>
+      <w:r>
+        <w:br/>
+      </w:r>
+      <w:r>
+        <w:t xml:space="preserve">			</w:t>
+      </w:r>
+      <w:hyperlink w:anchor="header-n1476">
+        <w:r>
+          <w:rPr>
+            <w:rStyle w:val="Hyperlink"/>
+          </w:rPr>
+          <w:t xml:space="preserve">Create a new playlist</w:t>
+        </w:r>
+      </w:hyperlink>
+      <w:r>
+        <w:br/>
+      </w:r>
+      <w:r>
+        <w:t xml:space="preserve">			</w:t>
+      </w:r>
+      <w:hyperlink w:anchor="header-n1479">
+        <w:r>
+          <w:rPr>
+            <w:rStyle w:val="Hyperlink"/>
+          </w:rPr>
+          <w:t xml:space="preserve">Edit a playlist name</w:t>
+        </w:r>
+      </w:hyperlink>
+      <w:r>
+        <w:br/>
+      </w:r>
+      <w:r>
+        <w:t xml:space="preserve">			</w:t>
+      </w:r>
+      <w:hyperlink w:anchor="header-n1482">
+        <w:r>
+          <w:rPr>
+            <w:rStyle w:val="Hyperlink"/>
+          </w:rPr>
+          <w:t xml:space="preserve">Add music to playlist</w:t>
+        </w:r>
+      </w:hyperlink>
+      <w:r>
+        <w:br/>
+      </w:r>
+      <w:r>
+        <w:t xml:space="preserve">			</w:t>
+      </w:r>
+      <w:hyperlink w:anchor="header-n1486">
+        <w:r>
+          <w:rPr>
+            <w:rStyle w:val="Hyperlink"/>
+          </w:rPr>
+          <w:t xml:space="preserve">Delete music from a playlist</w:t>
+        </w:r>
+      </w:hyperlink>
+      <w:r>
+        <w:br/>
+      </w:r>
+      <w:r>
+        <w:t xml:space="preserve">			</w:t>
+      </w:r>
+      <w:hyperlink w:anchor="header-n1490">
+        <w:r>
+          <w:rPr>
+            <w:rStyle w:val="Hyperlink"/>
+          </w:rPr>
+          <w:t xml:space="preserve">Delete a playlist</w:t>
+        </w:r>
+      </w:hyperlink>
+      <w:r>
+        <w:br/>
+      </w:r>
+      <w:r>
+        <w:t xml:space="preserve">			</w:t>
+      </w:r>
+      <w:hyperlink w:anchor="header-n1493">
+        <w:r>
+          <w:rPr>
+            <w:rStyle w:val="Hyperlink"/>
+          </w:rPr>
+          <w:t xml:space="preserve">Playing a song and a playlist</w:t>
+        </w:r>
+      </w:hyperlink>
+      <w:r>
+        <w:br/>
+      </w:r>
+      <w:r>
         <w:t xml:space="preserve">	</w:t>
       </w:r>
-      <w:hyperlink w:anchor="header-n99">
+      <w:hyperlink w:anchor="header-n1498">
         <w:r>
           <w:rPr>
             <w:rStyle w:val="Hyperlink"/>
@@ -226,7 +426,7 @@
       <w:r>
         <w:t xml:space="preserve">		</w:t>
       </w:r>
-      <w:hyperlink w:anchor="header-n100">
+      <w:hyperlink w:anchor="header-n1499">
         <w:r>
           <w:rPr>
             <w:rStyle w:val="Hyperlink"/>
@@ -240,7 +440,7 @@
       <w:r>
         <w:t xml:space="preserve">		</w:t>
       </w:r>
-      <w:hyperlink w:anchor="header-n102">
+      <w:hyperlink w:anchor="header-n1501">
         <w:r>
           <w:rPr>
             <w:rStyle w:val="Hyperlink"/>
@@ -252,9 +452,65 @@
         <w:br/>
       </w:r>
       <w:r>
+        <w:t xml:space="preserve">			</w:t>
+      </w:r>
+      <w:hyperlink w:anchor="header-n1510">
+        <w:r>
+          <w:rPr>
+            <w:rStyle w:val="Hyperlink"/>
+          </w:rPr>
+          <w:t xml:space="preserve">Relationship</w:t>
+        </w:r>
+      </w:hyperlink>
+      <w:r>
+        <w:br/>
+      </w:r>
+      <w:r>
+        <w:t xml:space="preserve">			</w:t>
+      </w:r>
+      <w:hyperlink w:anchor="header-n1512">
+        <w:r>
+          <w:rPr>
+            <w:rStyle w:val="Hyperlink"/>
+          </w:rPr>
+          <w:t xml:space="preserve">Cardinality</w:t>
+        </w:r>
+      </w:hyperlink>
+      <w:r>
+        <w:br/>
+      </w:r>
+      <w:r>
+        <w:t xml:space="preserve">			</w:t>
+      </w:r>
+      <w:hyperlink w:anchor="header-n1514">
+        <w:r>
+          <w:rPr>
+            <w:rStyle w:val="Hyperlink"/>
+          </w:rPr>
+          <w:t xml:space="preserve">The Playlist as Tables</w:t>
+        </w:r>
+      </w:hyperlink>
+      <w:r>
+        <w:br/>
+      </w:r>
+      <w:r>
+        <w:t xml:space="preserve">			</w:t>
+      </w:r>
+      <w:hyperlink w:anchor="header-n1518">
+        <w:r>
+          <w:rPr>
+            <w:rStyle w:val="Hyperlink"/>
+          </w:rPr>
+          <w:t xml:space="preserve">The Music Table</w:t>
+        </w:r>
+      </w:hyperlink>
+      <w:r>
+        <w:br/>
+      </w:r>
+      <w:r>
         <w:t xml:space="preserve">	</w:t>
       </w:r>
-      <w:hyperlink w:anchor="header-n118">
+      <w:hyperlink w:anchor="header-n1530">
         <w:r>
           <w:rPr>
             <w:rStyle w:val="Hyperlink"/>
@@ -268,7 +524,7 @@
       <w:r>
         <w:t xml:space="preserve">	</w:t>
       </w:r>
-      <w:hyperlink w:anchor="header-n139">
+      <w:hyperlink w:anchor="header-n1550">
         <w:r>
           <w:rPr>
             <w:rStyle w:val="Hyperlink"/>
@@ -282,7 +538,7 @@
       <w:r>
         <w:t xml:space="preserve">		</w:t>
       </w:r>
-      <w:hyperlink w:anchor="header-n140">
+      <w:hyperlink w:anchor="header-n1551">
         <w:r>
           <w:rPr>
             <w:rStyle w:val="Hyperlink"/>
@@ -296,7 +552,7 @@
       <w:r>
         <w:t xml:space="preserve">			</w:t>
       </w:r>
-      <w:hyperlink w:anchor="header-n143">
+      <w:hyperlink w:anchor="header-n1554">
         <w:r>
           <w:rPr>
             <w:rStyle w:val="Hyperlink"/>
@@ -310,7 +566,7 @@
       <w:r>
         <w:t xml:space="preserve">				</w:t>
       </w:r>
-      <w:hyperlink w:anchor="header-n144">
+      <w:hyperlink w:anchor="header-n1555">
         <w:r>
           <w:rPr>
             <w:rStyle w:val="Hyperlink"/>
@@ -324,7 +580,7 @@
       <w:r>
         <w:t xml:space="preserve">				</w:t>
       </w:r>
-      <w:hyperlink w:anchor="header-n149">
+      <w:hyperlink w:anchor="header-n1560">
         <w:r>
           <w:rPr>
             <w:rStyle w:val="Hyperlink"/>
@@ -338,7 +594,7 @@
       <w:r>
         <w:t xml:space="preserve">			</w:t>
       </w:r>
-      <w:hyperlink w:anchor="header-n154">
+      <w:hyperlink w:anchor="header-n1565">
         <w:r>
           <w:rPr>
             <w:rStyle w:val="Hyperlink"/>
@@ -352,7 +608,7 @@
       <w:r>
         <w:t xml:space="preserve">	</w:t>
       </w:r>
-      <w:hyperlink w:anchor="header-n162">
+      <w:hyperlink w:anchor="header-n1573">
         <w:r>
           <w:rPr>
             <w:rStyle w:val="Hyperlink"/>
@@ -367,7 +623,57 @@
         <w:pStyle w:val="BodyText"/>
       </w:pPr>
     </w:p>
-    <w:bookmarkStart w:id="22" w:name="header-n14"/>
+    <w:p>
+      <w:pPr>
+        <w:pStyle w:val="BodyText"/>
+      </w:pPr>
+    </w:p>
+    <w:p>
+      <w:pPr>
+        <w:pStyle w:val="BodyText"/>
+      </w:pPr>
+    </w:p>
+    <w:p>
+      <w:pPr>
+        <w:pStyle w:val="BodyText"/>
+      </w:pPr>
+    </w:p>
+    <w:p>
+      <w:pPr>
+        <w:pStyle w:val="BodyText"/>
+      </w:pPr>
+    </w:p>
+    <w:p>
+      <w:pPr>
+        <w:pStyle w:val="BodyText"/>
+      </w:pPr>
+    </w:p>
+    <w:p>
+      <w:pPr>
+        <w:pStyle w:val="BodyText"/>
+      </w:pPr>
+    </w:p>
+    <w:p>
+      <w:pPr>
+        <w:pStyle w:val="BodyText"/>
+      </w:pPr>
+    </w:p>
+    <w:p>
+      <w:pPr>
+        <w:pStyle w:val="BodyText"/>
+      </w:pPr>
+    </w:p>
+    <w:p>
+      <w:pPr>
+        <w:pStyle w:val="BodyText"/>
+      </w:pPr>
+    </w:p>
+    <w:p>
+      <w:pPr>
+        <w:pStyle w:val="BodyText"/>
+      </w:pPr>
+    </w:p>
+    <w:bookmarkStart w:id="22" w:name="header-n1415"/>
     <w:p>
       <w:pPr>
         <w:pStyle w:val="Heading2"/>
@@ -400,14 +706,29 @@
         <w:pStyle w:val="BodyText"/>
       </w:pPr>
     </w:p>
+    <w:p>
+      <w:pPr>
+        <w:pStyle w:val="BodyText"/>
+      </w:pPr>
+    </w:p>
+    <w:p>
+      <w:pPr>
+        <w:pStyle w:val="BodyText"/>
+      </w:pPr>
+    </w:p>
+    <w:p>
+      <w:pPr>
+        <w:pStyle w:val="BodyText"/>
+      </w:pPr>
+    </w:p>
     <w:bookmarkEnd w:id="22"/>
-    <w:bookmarkStart w:id="23" w:name="header-n18"/>
+    <w:bookmarkStart w:id="23" w:name="header-n1422"/>
     <w:p>
       <w:pPr>
         <w:pStyle w:val="Heading2"/>
       </w:pPr>
       <w:r>
-        <w:t xml:space="preserve">Requirement:</w:t>
+        <w:t xml:space="preserve">Requirement</w:t>
       </w:r>
     </w:p>
     <w:p>
@@ -505,8 +826,48 @@
         <w:pStyle w:val="FirstParagraph"/>
       </w:pPr>
     </w:p>
+    <w:p>
+      <w:pPr>
+        <w:pStyle w:val="BodyText"/>
+      </w:pPr>
+    </w:p>
+    <w:p>
+      <w:pPr>
+        <w:pStyle w:val="BodyText"/>
+      </w:pPr>
+    </w:p>
+    <w:p>
+      <w:pPr>
+        <w:pStyle w:val="BodyText"/>
+      </w:pPr>
+    </w:p>
+    <w:p>
+      <w:pPr>
+        <w:pStyle w:val="BodyText"/>
+      </w:pPr>
+    </w:p>
+    <w:p>
+      <w:pPr>
+        <w:pStyle w:val="BodyText"/>
+      </w:pPr>
+    </w:p>
+    <w:p>
+      <w:pPr>
+        <w:pStyle w:val="BodyText"/>
+      </w:pPr>
+    </w:p>
+    <w:p>
+      <w:pPr>
+        <w:pStyle w:val="BodyText"/>
+      </w:pPr>
+    </w:p>
+    <w:p>
+      <w:pPr>
+        <w:pStyle w:val="BodyText"/>
+      </w:pPr>
+    </w:p>
     <w:bookmarkEnd w:id="23"/>
-    <w:bookmarkStart w:id="42" w:name="header-n35"/>
+    <w:bookmarkStart w:id="50" w:name="header-n1442"/>
     <w:p>
       <w:pPr>
         <w:pStyle w:val="Heading2"/>
@@ -536,61 +897,15 @@
         <w:pStyle w:val="BodyText"/>
       </w:pPr>
     </w:p>
-    <w:bookmarkStart w:id="24" w:name="header-n39"/>
-    <w:p>
-      <w:pPr>
-        <w:pStyle w:val="Heading4"/>
-      </w:pPr>
-      <w:r>
-        <w:t xml:space="preserve">The Songs Table</w:t>
-      </w:r>
-    </w:p>
-    <w:p>
-      <w:pPr>
-        <w:pStyle w:val="FirstParagraph"/>
-      </w:pPr>
-      <w:r>
-        <w:t xml:space="preserve">This table contains these fields:</w:t>
-      </w:r>
-    </w:p>
-    <w:p>
-      <w:pPr>
-        <w:numPr>
-          <w:ilvl w:val="0"/>
-          <w:numId w:val="1002"/>
-        </w:numPr>
-      </w:pPr>
-      <w:r>
-        <w:t xml:space="preserve">The file path to the media folder – inspect the controller code how the path is used to load the file into the MediaPlayer object.</w:t>
-      </w:r>
-    </w:p>
-    <w:p>
-      <w:pPr>
-        <w:numPr>
-          <w:ilvl w:val="0"/>
-          <w:numId w:val="1002"/>
-        </w:numPr>
-      </w:pPr>
-      <w:r>
-        <w:t xml:space="preserve">The artist name.</w:t>
-      </w:r>
-    </w:p>
-    <w:p>
-      <w:pPr>
-        <w:numPr>
-          <w:ilvl w:val="0"/>
-          <w:numId w:val="1002"/>
-        </w:numPr>
-      </w:pPr>
-      <w:r>
-        <w:t xml:space="preserve">The title of the song.</w:t>
-      </w:r>
-    </w:p>
-    <w:bookmarkEnd w:id="24"/>
-    <w:bookmarkStart w:id="30" w:name="header-n48"/>
-    <w:p>
-      <w:pPr>
-        <w:pStyle w:val="Heading4"/>
+    <w:p>
+      <w:pPr>
+        <w:pStyle w:val="BodyText"/>
+      </w:pPr>
+    </w:p>
+    <w:bookmarkStart w:id="29" w:name="header-n1447"/>
+    <w:p>
+      <w:pPr>
+        <w:pStyle w:val="Heading3"/>
       </w:pPr>
       <w:r>
         <w:t xml:space="preserve">Database Setup</w:t>
@@ -632,7 +947,7 @@
                     </pic:cNvPicPr>
                   </pic:nvPicPr>
                   <pic:blipFill>
-                    <a:blip r:embed="rId25"/>
+                    <a:blip r:embed="rId24"/>
                     <a:stretch>
                       <a:fillRect/>
                     </a:stretch>
@@ -700,7 +1015,7 @@
                     </pic:cNvPicPr>
                   </pic:nvPicPr>
                   <pic:blipFill>
-                    <a:blip r:embed="rId26"/>
+                    <a:blip r:embed="rId25"/>
                     <a:stretch>
                       <a:fillRect/>
                     </a:stretch>
@@ -768,7 +1083,7 @@
                     </pic:cNvPicPr>
                   </pic:nvPicPr>
                   <pic:blipFill>
-                    <a:blip r:embed="rId27"/>
+                    <a:blip r:embed="rId26"/>
                     <a:stretch>
                       <a:fillRect/>
                     </a:stretch>
@@ -828,7 +1143,7 @@
                     </pic:cNvPicPr>
                   </pic:nvPicPr>
                   <pic:blipFill>
-                    <a:blip r:embed="rId28"/>
+                    <a:blip r:embed="rId27"/>
                     <a:stretch>
                       <a:fillRect/>
                     </a:stretch>
@@ -888,7 +1203,7 @@
                     </pic:cNvPicPr>
                   </pic:nvPicPr>
                   <pic:blipFill>
-                    <a:blip r:embed="rId29"/>
+                    <a:blip r:embed="rId28"/>
                     <a:stretch>
                       <a:fillRect/>
                     </a:stretch>
@@ -930,11 +1245,11 @@
         <w:pStyle w:val="BodyText"/>
       </w:pPr>
     </w:p>
-    <w:bookmarkEnd w:id="30"/>
-    <w:bookmarkStart w:id="41" w:name="header-n64"/>
-    <w:p>
-      <w:pPr>
-        <w:pStyle w:val="Heading4"/>
+    <w:bookmarkEnd w:id="29"/>
+    <w:bookmarkStart w:id="49" w:name="header-n1463"/>
+    <w:p>
+      <w:pPr>
+        <w:pStyle w:val="Heading3"/>
       </w:pPr>
       <w:r>
         <w:t xml:space="preserve">User guide</w:t>
@@ -960,7 +1275,7 @@
                     </pic:cNvPicPr>
                   </pic:nvPicPr>
                   <pic:blipFill>
-                    <a:blip r:embed="rId31"/>
+                    <a:blip r:embed="rId30"/>
                     <a:stretch>
                       <a:fillRect/>
                     </a:stretch>
@@ -1000,9 +1315,10 @@
         <w:t xml:space="preserve">The program visualizes a list of the current songs available for play in the Song Listview (left), an Info Listview (middle), which describes the selected playlist, and a Playlist Listview, which shows the available playlists.</w:t>
       </w:r>
     </w:p>
-    <w:p>
-      <w:pPr>
-        <w:pStyle w:val="BodyText"/>
+    <w:bookmarkStart w:id="32" w:name="header-n1466"/>
+    <w:p>
+      <w:pPr>
+        <w:pStyle w:val="Heading4"/>
       </w:pPr>
       <w:r>
         <w:t xml:space="preserve">Showing playlist information</w:t>
@@ -1028,7 +1344,7 @@
                     </pic:cNvPicPr>
                   </pic:nvPicPr>
                   <pic:blipFill>
-                    <a:blip r:embed="rId32"/>
+                    <a:blip r:embed="rId31"/>
                     <a:stretch>
                       <a:fillRect/>
                     </a:stretch>
@@ -1079,9 +1395,11 @@
         <w:t xml:space="preserve"> </w:t>
       </w:r>
     </w:p>
-    <w:p>
-      <w:pPr>
-        <w:pStyle w:val="BodyText"/>
+    <w:bookmarkEnd w:id="32"/>
+    <w:bookmarkStart w:id="34" w:name="header-n1470"/>
+    <w:p>
+      <w:pPr>
+        <w:pStyle w:val="Heading4"/>
       </w:pPr>
       <w:r>
         <w:t xml:space="preserve">Search for a specific song</w:t>
@@ -1147,9 +1465,11 @@
         <w:t xml:space="preserve">The picture above shows a search for a song name with the search string “wind”.</w:t>
       </w:r>
     </w:p>
-    <w:p>
-      <w:pPr>
-        <w:pStyle w:val="BodyText"/>
+    <w:bookmarkEnd w:id="34"/>
+    <w:bookmarkStart w:id="36" w:name="header-n1473"/>
+    <w:p>
+      <w:pPr>
+        <w:pStyle w:val="Heading4"/>
       </w:pPr>
       <w:r>
         <w:t xml:space="preserve">Search songs made by an artist</w:t>
@@ -1175,7 +1495,7 @@
                     </pic:cNvPicPr>
                   </pic:nvPicPr>
                   <pic:blipFill>
-                    <a:blip r:embed="rId34"/>
+                    <a:blip r:embed="rId35"/>
                     <a:stretch>
                       <a:fillRect/>
                     </a:stretch>
@@ -1215,9 +1535,11 @@
         <w:t xml:space="preserve">The picture above shows a search by an artist, with the search string “khan”. The result is a list of the songs by this artist.</w:t>
       </w:r>
     </w:p>
-    <w:p>
-      <w:pPr>
-        <w:pStyle w:val="BodyText"/>
+    <w:bookmarkEnd w:id="36"/>
+    <w:bookmarkStart w:id="38" w:name="header-n1476"/>
+    <w:p>
+      <w:pPr>
+        <w:pStyle w:val="Heading4"/>
       </w:pPr>
       <w:r>
         <w:t xml:space="preserve">Create a new playlist</w:t>
@@ -1243,7 +1565,7 @@
                     </pic:cNvPicPr>
                   </pic:nvPicPr>
                   <pic:blipFill>
-                    <a:blip r:embed="rId35"/>
+                    <a:blip r:embed="rId37"/>
                     <a:stretch>
                       <a:fillRect/>
                     </a:stretch>
@@ -1283,9 +1605,11 @@
         <w:t xml:space="preserve">In the picture above, click the new playlist button, and a new playlist should appear in the playlist listview.</w:t>
       </w:r>
     </w:p>
-    <w:p>
-      <w:pPr>
-        <w:pStyle w:val="BodyText"/>
+    <w:bookmarkEnd w:id="38"/>
+    <w:bookmarkStart w:id="40" w:name="header-n1479"/>
+    <w:p>
+      <w:pPr>
+        <w:pStyle w:val="Heading4"/>
       </w:pPr>
       <w:r>
         <w:t xml:space="preserve">Edit a playlist name</w:t>
@@ -1311,7 +1635,7 @@
                     </pic:cNvPicPr>
                   </pic:nvPicPr>
                   <pic:blipFill>
-                    <a:blip r:embed="rId36"/>
+                    <a:blip r:embed="rId39"/>
                     <a:stretch>
                       <a:fillRect/>
                     </a:stretch>
@@ -1351,9 +1675,11 @@
         <w:t xml:space="preserve">Double click the name of the playlist, if you wish to change the name of it.</w:t>
       </w:r>
     </w:p>
-    <w:p>
-      <w:pPr>
-        <w:pStyle w:val="BodyText"/>
+    <w:bookmarkEnd w:id="40"/>
+    <w:bookmarkStart w:id="42" w:name="header-n1482"/>
+    <w:p>
+      <w:pPr>
+        <w:pStyle w:val="Heading4"/>
       </w:pPr>
       <w:r>
         <w:t xml:space="preserve">Add music to playlist</w:t>
@@ -1379,7 +1705,7 @@
                     </pic:cNvPicPr>
                   </pic:nvPicPr>
                   <pic:blipFill>
-                    <a:blip r:embed="rId37"/>
+                    <a:blip r:embed="rId41"/>
                     <a:stretch>
                       <a:fillRect/>
                     </a:stretch>
@@ -1427,9 +1753,11 @@
         <w:t xml:space="preserve"> </w:t>
       </w:r>
     </w:p>
-    <w:p>
-      <w:pPr>
-        <w:pStyle w:val="BodyText"/>
+    <w:bookmarkEnd w:id="42"/>
+    <w:bookmarkStart w:id="44" w:name="header-n1486"/>
+    <w:p>
+      <w:pPr>
+        <w:pStyle w:val="Heading4"/>
       </w:pPr>
       <w:r>
         <w:t xml:space="preserve">Delete music from a playlist</w:t>
@@ -1455,7 +1783,7 @@
                     </pic:cNvPicPr>
                   </pic:nvPicPr>
                   <pic:blipFill>
-                    <a:blip r:embed="rId38"/>
+                    <a:blip r:embed="rId43"/>
                     <a:stretch>
                       <a:fillRect/>
                     </a:stretch>
@@ -1503,9 +1831,11 @@
         <w:t xml:space="preserve"> </w:t>
       </w:r>
     </w:p>
-    <w:p>
-      <w:pPr>
-        <w:pStyle w:val="BodyText"/>
+    <w:bookmarkEnd w:id="44"/>
+    <w:bookmarkStart w:id="46" w:name="header-n1490"/>
+    <w:p>
+      <w:pPr>
+        <w:pStyle w:val="Heading4"/>
       </w:pPr>
       <w:r>
         <w:t xml:space="preserve">Delete a playlist</w:t>
@@ -1531,7 +1861,7 @@
                     </pic:cNvPicPr>
                   </pic:nvPicPr>
                   <pic:blipFill>
-                    <a:blip r:embed="rId39"/>
+                    <a:blip r:embed="rId45"/>
                     <a:stretch>
                       <a:fillRect/>
                     </a:stretch>
@@ -1571,9 +1901,11 @@
         <w:t xml:space="preserve">You can at any time delete a playlist by simply clicking on the playlist you wish to delete and then click on “Delete Playlist”</w:t>
       </w:r>
     </w:p>
-    <w:p>
-      <w:pPr>
-        <w:pStyle w:val="BodyText"/>
+    <w:bookmarkEnd w:id="46"/>
+    <w:bookmarkStart w:id="48" w:name="header-n1493"/>
+    <w:p>
+      <w:pPr>
+        <w:pStyle w:val="Heading4"/>
       </w:pPr>
       <w:r>
         <w:t xml:space="preserve">Playing a song and a playlist</w:t>
@@ -1599,7 +1931,7 @@
                     </pic:cNvPicPr>
                   </pic:nvPicPr>
                   <pic:blipFill>
-                    <a:blip r:embed="rId40"/>
+                    <a:blip r:embed="rId47"/>
                     <a:stretch>
                       <a:fillRect/>
                     </a:stretch>
@@ -1652,9 +1984,45 @@
         <w:t xml:space="preserve"> </w:t>
       </w:r>
     </w:p>
-    <w:bookmarkEnd w:id="41"/>
-    <w:bookmarkEnd w:id="42"/>
-    <w:bookmarkStart w:id="46" w:name="header-n99"/>
+    <w:p>
+      <w:pPr>
+        <w:pStyle w:val="BodyText"/>
+      </w:pPr>
+    </w:p>
+    <w:p>
+      <w:pPr>
+        <w:pStyle w:val="BodyText"/>
+      </w:pPr>
+    </w:p>
+    <w:p>
+      <w:pPr>
+        <w:pStyle w:val="BodyText"/>
+      </w:pPr>
+    </w:p>
+    <w:p>
+      <w:pPr>
+        <w:pStyle w:val="BodyText"/>
+      </w:pPr>
+    </w:p>
+    <w:p>
+      <w:pPr>
+        <w:pStyle w:val="BodyText"/>
+      </w:pPr>
+    </w:p>
+    <w:p>
+      <w:pPr>
+        <w:pStyle w:val="BodyText"/>
+      </w:pPr>
+    </w:p>
+    <w:p>
+      <w:pPr>
+        <w:pStyle w:val="BodyText"/>
+      </w:pPr>
+    </w:p>
+    <w:bookmarkEnd w:id="48"/>
+    <w:bookmarkEnd w:id="49"/>
+    <w:bookmarkEnd w:id="50"/>
+    <w:bookmarkStart w:id="58" w:name="header-n1498"/>
     <w:p>
       <w:pPr>
         <w:pStyle w:val="Heading2"/>
@@ -1663,7 +2031,7 @@
         <w:t xml:space="preserve">Database description</w:t>
       </w:r>
     </w:p>
-    <w:bookmarkStart w:id="44" w:name="header-n100"/>
+    <w:bookmarkStart w:id="52" w:name="header-n1499"/>
     <w:p>
       <w:pPr>
         <w:pStyle w:val="Heading3"/>
@@ -1692,7 +2060,7 @@
                     </pic:cNvPicPr>
                   </pic:nvPicPr>
                   <pic:blipFill>
-                    <a:blip r:embed="rId43"/>
+                    <a:blip r:embed="rId51"/>
                     <a:stretch>
                       <a:fillRect/>
                     </a:stretch>
@@ -1724,8 +2092,8 @@
         <w:pStyle w:val="ImageCaption"/>
       </w:pPr>
     </w:p>
-    <w:bookmarkEnd w:id="44"/>
-    <w:bookmarkStart w:id="45" w:name="header-n102"/>
+    <w:bookmarkEnd w:id="52"/>
+    <w:bookmarkStart w:id="57" w:name="header-n1501"/>
     <w:p>
       <w:pPr>
         <w:pStyle w:val="Heading3"/>
@@ -1739,14 +2107,26 @@
         <w:pStyle w:val="FirstParagraph"/>
       </w:pPr>
       <w:r>
-        <w:t xml:space="preserve">Entity We have entities Music, SongList and PlayList here</w:t>
-      </w:r>
-    </w:p>
-    <w:p>
-      <w:pPr>
-        <w:pStyle w:val="BodyText"/>
-      </w:pPr>
-      <w:r>
+        <w:rPr>
+          <w:b/>
+        </w:rPr>
+        <w:t xml:space="preserve">Entity</w:t>
+      </w:r>
+      <w:r>
+        <w:t xml:space="preserve"> </w:t>
+      </w:r>
+      <w:r>
+        <w:t xml:space="preserve">We have entities Music, SongList and PlayList here</w:t>
+      </w:r>
+    </w:p>
+    <w:p>
+      <w:pPr>
+        <w:pStyle w:val="BodyText"/>
+      </w:pPr>
+      <w:r>
+        <w:rPr>
+          <w:b/>
+        </w:rPr>
         <w:t xml:space="preserve">Attributes</w:t>
       </w:r>
     </w:p>
@@ -1763,15 +2143,27 @@
         <w:pStyle w:val="BodyText"/>
       </w:pPr>
       <w:r>
-        <w:t xml:space="preserve">Entity keys: Refers to an attribute that uniquely defines an entity in an entity set.</w:t>
-      </w:r>
-    </w:p>
-    <w:p>
-      <w:pPr>
-        <w:pStyle w:val="BodyText"/>
-      </w:pPr>
-      <w:r>
-        <w:t xml:space="preserve">Primary key (PK): We have a candidate key that was chosen by the database designer to uniquely identify the entity set. For tableMusic we have fldMusicId as PK.</w:t>
+        <w:rPr>
+          <w:b/>
+        </w:rPr>
+        <w:t xml:space="preserve">Entity keys</w:t>
+      </w:r>
+      <w:r>
+        <w:t xml:space="preserve">: Refers to an attribute that uniquely defines an entity in an entity set.</w:t>
+      </w:r>
+    </w:p>
+    <w:p>
+      <w:pPr>
+        <w:pStyle w:val="BodyText"/>
+      </w:pPr>
+      <w:r>
+        <w:rPr>
+          <w:b/>
+        </w:rPr>
+        <w:t xml:space="preserve">Primary key (PK)</w:t>
+      </w:r>
+      <w:r>
+        <w:t xml:space="preserve">: We have a candidate key that was chosen by the database designer to uniquely identify the entity set. For tableMusic we have fldMusicId as PK.</w:t>
       </w:r>
     </w:p>
     <w:p>
@@ -1787,7 +2179,13 @@
         <w:pStyle w:val="BodyText"/>
       </w:pPr>
       <w:r>
-        <w:t xml:space="preserve">Foreign key: We use FK that is used to identify the relationship between entities.</w:t>
+        <w:rPr>
+          <w:b/>
+        </w:rPr>
+        <w:t xml:space="preserve">Foreign key</w:t>
+      </w:r>
+      <w:r>
+        <w:t xml:space="preserve">: We use FK that is used to identify the relationship between entities.</w:t>
       </w:r>
     </w:p>
     <w:p>
@@ -1798,9 +2196,10 @@
         <w:t xml:space="preserve">In tableSongList we have fldMusicId as FK1 to have relation with table table Music and we have fldPlayListId as FK2 to have relation with tablePlayList</w:t>
       </w:r>
     </w:p>
-    <w:p>
-      <w:pPr>
-        <w:pStyle w:val="BodyText"/>
+    <w:bookmarkStart w:id="53" w:name="header-n1510"/>
+    <w:p>
+      <w:pPr>
+        <w:pStyle w:val="Heading4"/>
       </w:pPr>
       <w:r>
         <w:t xml:space="preserve">Relationship</w:t>
@@ -1808,15 +2207,17 @@
     </w:p>
     <w:p>
       <w:pPr>
-        <w:pStyle w:val="BodyText"/>
+        <w:pStyle w:val="FirstParagraph"/>
       </w:pPr>
       <w:r>
         <w:t xml:space="preserve">We have entities Music, SongList and PlayList that act upon each other or are associated with each other. One Music or a song could have more Playlists while a Playlist can contain many songs.</w:t>
       </w:r>
     </w:p>
-    <w:p>
-      <w:pPr>
-        <w:pStyle w:val="BodyText"/>
+    <w:bookmarkEnd w:id="53"/>
+    <w:bookmarkStart w:id="54" w:name="header-n1512"/>
+    <w:p>
+      <w:pPr>
+        <w:pStyle w:val="Heading4"/>
       </w:pPr>
       <w:r>
         <w:t xml:space="preserve">Cardinality</w:t>
@@ -1824,15 +2225,17 @@
     </w:p>
     <w:p>
       <w:pPr>
-        <w:pStyle w:val="BodyText"/>
+        <w:pStyle w:val="FirstParagraph"/>
       </w:pPr>
       <w:r>
         <w:t xml:space="preserve">The entities Music and SongList have 1 to Many relation, while between Songlist and PlayList have Many to 1 cardinality</w:t>
       </w:r>
     </w:p>
-    <w:p>
-      <w:pPr>
-        <w:pStyle w:val="BodyText"/>
+    <w:bookmarkEnd w:id="54"/>
+    <w:bookmarkStart w:id="55" w:name="header-n1514"/>
+    <w:p>
+      <w:pPr>
+        <w:pStyle w:val="Heading4"/>
       </w:pPr>
       <w:r>
         <w:t xml:space="preserve">The Playlist as Tables</w:t>
@@ -1840,7 +2243,7 @@
     </w:p>
     <w:p>
       <w:pPr>
-        <w:pStyle w:val="BodyText"/>
+        <w:pStyle w:val="FirstParagraph"/>
       </w:pPr>
       <w:r>
         <w:t xml:space="preserve">A playlist is identified by a unique name i.e. in our case Chinese songs, Indian songs and English songs PlayList. These contain a sequence of songs in a specific order.</w:t>
@@ -1854,9 +2257,116 @@
         <w:t xml:space="preserve">All playlists saved in the database.</w:t>
       </w:r>
     </w:p>
-    <w:bookmarkEnd w:id="45"/>
-    <w:bookmarkEnd w:id="46"/>
-    <w:bookmarkStart w:id="54" w:name="header-n118"/>
+    <w:p>
+      <w:pPr>
+        <w:pStyle w:val="BodyText"/>
+      </w:pPr>
+    </w:p>
+    <w:bookmarkEnd w:id="55"/>
+    <w:bookmarkStart w:id="56" w:name="header-n1518"/>
+    <w:p>
+      <w:pPr>
+        <w:pStyle w:val="Heading4"/>
+      </w:pPr>
+      <w:r>
+        <w:t xml:space="preserve">The Music Table</w:t>
+      </w:r>
+    </w:p>
+    <w:p>
+      <w:pPr>
+        <w:pStyle w:val="FirstParagraph"/>
+      </w:pPr>
+      <w:r>
+        <w:t xml:space="preserve">This table contains these fields:</w:t>
+      </w:r>
+    </w:p>
+    <w:p>
+      <w:pPr>
+        <w:numPr>
+          <w:ilvl w:val="0"/>
+          <w:numId w:val="1002"/>
+        </w:numPr>
+      </w:pPr>
+      <w:r>
+        <w:t xml:space="preserve">The file path to the media folder – inspect the controller code how the path is used to load the file into the MediaPlayer object.</w:t>
+      </w:r>
+    </w:p>
+    <w:p>
+      <w:pPr>
+        <w:numPr>
+          <w:ilvl w:val="0"/>
+          <w:numId w:val="1002"/>
+        </w:numPr>
+      </w:pPr>
+      <w:r>
+        <w:t xml:space="preserve">The artist name.</w:t>
+      </w:r>
+    </w:p>
+    <w:p>
+      <w:pPr>
+        <w:numPr>
+          <w:ilvl w:val="0"/>
+          <w:numId w:val="1002"/>
+        </w:numPr>
+      </w:pPr>
+      <w:r>
+        <w:t xml:space="preserve">The title of the song.</w:t>
+      </w:r>
+    </w:p>
+    <w:p>
+      <w:pPr>
+        <w:pStyle w:val="FirstParagraph"/>
+      </w:pPr>
+    </w:p>
+    <w:p>
+      <w:pPr>
+        <w:pStyle w:val="BodyText"/>
+      </w:pPr>
+    </w:p>
+    <w:p>
+      <w:pPr>
+        <w:pStyle w:val="BodyText"/>
+      </w:pPr>
+    </w:p>
+    <w:p>
+      <w:pPr>
+        <w:pStyle w:val="BodyText"/>
+      </w:pPr>
+    </w:p>
+    <w:p>
+      <w:pPr>
+        <w:pStyle w:val="BodyText"/>
+      </w:pPr>
+    </w:p>
+    <w:p>
+      <w:pPr>
+        <w:pStyle w:val="BodyText"/>
+      </w:pPr>
+    </w:p>
+    <w:p>
+      <w:pPr>
+        <w:pStyle w:val="BodyText"/>
+      </w:pPr>
+    </w:p>
+    <w:p>
+      <w:pPr>
+        <w:pStyle w:val="BodyText"/>
+      </w:pPr>
+    </w:p>
+    <w:p>
+      <w:pPr>
+        <w:pStyle w:val="BodyText"/>
+      </w:pPr>
+    </w:p>
+    <w:p>
+      <w:pPr>
+        <w:pStyle w:val="BodyText"/>
+      </w:pPr>
+    </w:p>
+    <w:bookmarkEnd w:id="56"/>
+    <w:bookmarkEnd w:id="57"/>
+    <w:bookmarkEnd w:id="58"/>
+    <w:bookmarkStart w:id="66" w:name="header-n1530"/>
     <w:p>
       <w:pPr>
         <w:pStyle w:val="Heading2"/>
@@ -1904,7 +2414,7 @@
                     </pic:cNvPicPr>
                   </pic:nvPicPr>
                   <pic:blipFill>
-                    <a:blip r:embed="rId47"/>
+                    <a:blip r:embed="rId59"/>
                     <a:stretch>
                       <a:fillRect/>
                     </a:stretch>
@@ -1946,7 +2456,7 @@
                     </pic:cNvPicPr>
                   </pic:nvPicPr>
                   <pic:blipFill>
-                    <a:blip r:embed="rId48"/>
+                    <a:blip r:embed="rId60"/>
                     <a:stretch>
                       <a:fillRect/>
                     </a:stretch>
@@ -2009,7 +2519,7 @@
                     </pic:cNvPicPr>
                   </pic:nvPicPr>
                   <pic:blipFill>
-                    <a:blip r:embed="rId49"/>
+                    <a:blip r:embed="rId61"/>
                     <a:stretch>
                       <a:fillRect/>
                     </a:stretch>
@@ -2085,7 +2595,7 @@
                     </pic:cNvPicPr>
                   </pic:nvPicPr>
                   <pic:blipFill>
-                    <a:blip r:embed="rId50"/>
+                    <a:blip r:embed="rId62"/>
                     <a:stretch>
                       <a:fillRect/>
                     </a:stretch>
@@ -2159,7 +2669,7 @@
       <w:r>
         <w:t xml:space="preserve"> </w:t>
       </w:r>
-      <w:hyperlink r:id="rId51">
+      <w:hyperlink r:id="rId63">
         <w:r>
           <w:rPr>
             <w:rStyle w:val="Hyperlink"/>
@@ -2170,7 +2680,7 @@
       <w:r>
         <w:t xml:space="preserve">(</w:t>
       </w:r>
-      <w:hyperlink r:id="rId52">
+      <w:hyperlink r:id="rId64">
         <w:r>
           <w:rPr>
             <w:rStyle w:val="Hyperlink"/>
@@ -2216,7 +2726,7 @@
                     </pic:cNvPicPr>
                   </pic:nvPicPr>
                   <pic:blipFill>
-                    <a:blip r:embed="rId53"/>
+                    <a:blip r:embed="rId65"/>
                     <a:stretch>
                       <a:fillRect/>
                     </a:stretch>
@@ -2264,8 +2774,63 @@
         <w:t xml:space="preserve">The last and quite annoying problem was the amount of null pointer exceptions which occured in the code, when fiddling around with the buttons in the GUI. These exceptions were taken care of, by performing more checks for objects, which could be null.</w:t>
       </w:r>
     </w:p>
-    <w:bookmarkEnd w:id="54"/>
-    <w:bookmarkStart w:id="62" w:name="header-n139"/>
+    <w:p>
+      <w:pPr>
+        <w:pStyle w:val="BodyText"/>
+      </w:pPr>
+    </w:p>
+    <w:p>
+      <w:pPr>
+        <w:pStyle w:val="BodyText"/>
+      </w:pPr>
+    </w:p>
+    <w:p>
+      <w:pPr>
+        <w:pStyle w:val="BodyText"/>
+      </w:pPr>
+    </w:p>
+    <w:p>
+      <w:pPr>
+        <w:pStyle w:val="BodyText"/>
+      </w:pPr>
+    </w:p>
+    <w:p>
+      <w:pPr>
+        <w:pStyle w:val="BodyText"/>
+      </w:pPr>
+    </w:p>
+    <w:p>
+      <w:pPr>
+        <w:pStyle w:val="BodyText"/>
+      </w:pPr>
+    </w:p>
+    <w:p>
+      <w:pPr>
+        <w:pStyle w:val="BodyText"/>
+      </w:pPr>
+    </w:p>
+    <w:p>
+      <w:pPr>
+        <w:pStyle w:val="BodyText"/>
+      </w:pPr>
+    </w:p>
+    <w:p>
+      <w:pPr>
+        <w:pStyle w:val="BodyText"/>
+      </w:pPr>
+    </w:p>
+    <w:p>
+      <w:pPr>
+        <w:pStyle w:val="BodyText"/>
+      </w:pPr>
+    </w:p>
+    <w:p>
+      <w:pPr>
+        <w:pStyle w:val="BodyText"/>
+      </w:pPr>
+    </w:p>
+    <w:bookmarkEnd w:id="66"/>
+    <w:bookmarkStart w:id="74" w:name="header-n1550"/>
     <w:p>
       <w:pPr>
         <w:pStyle w:val="Heading2"/>
@@ -2274,7 +2839,7 @@
         <w:t xml:space="preserve">Source Control</w:t>
       </w:r>
     </w:p>
-    <w:bookmarkStart w:id="61" w:name="header-n140"/>
+    <w:bookmarkStart w:id="73" w:name="header-n1551"/>
     <w:p>
       <w:pPr>
         <w:pStyle w:val="Heading3"/>
@@ -2296,7 +2861,7 @@
         <w:pStyle w:val="BodyText"/>
       </w:pPr>
     </w:p>
-    <w:bookmarkStart w:id="59" w:name="header-n143"/>
+    <w:bookmarkStart w:id="71" w:name="header-n1554"/>
     <w:p>
       <w:pPr>
         <w:pStyle w:val="Heading4"/>
@@ -2305,7 +2870,7 @@
         <w:t xml:space="preserve">The develop process based on the git</w:t>
       </w:r>
     </w:p>
-    <w:bookmarkStart w:id="56" w:name="header-n144"/>
+    <w:bookmarkStart w:id="68" w:name="header-n1555"/>
     <w:p>
       <w:pPr>
         <w:pStyle w:val="Heading5"/>
@@ -2358,7 +2923,7 @@
                     </pic:cNvPicPr>
                   </pic:nvPicPr>
                   <pic:blipFill>
-                    <a:blip r:embed="rId55"/>
+                    <a:blip r:embed="rId67"/>
                     <a:stretch>
                       <a:fillRect/>
                     </a:stretch>
@@ -2390,8 +2955,8 @@
         <w:pStyle w:val="ImageCaption"/>
       </w:pPr>
     </w:p>
-    <w:bookmarkEnd w:id="56"/>
-    <w:bookmarkStart w:id="58" w:name="header-n149"/>
+    <w:bookmarkEnd w:id="68"/>
+    <w:bookmarkStart w:id="70" w:name="header-n1560"/>
     <w:p>
       <w:pPr>
         <w:pStyle w:val="Heading5"/>
@@ -2444,7 +3009,7 @@
                     </pic:cNvPicPr>
                   </pic:nvPicPr>
                   <pic:blipFill>
-                    <a:blip r:embed="rId57"/>
+                    <a:blip r:embed="rId69"/>
                     <a:stretch>
                       <a:fillRect/>
                     </a:stretch>
@@ -2476,9 +3041,9 @@
         <w:pStyle w:val="ImageCaption"/>
       </w:pPr>
     </w:p>
-    <w:bookmarkEnd w:id="58"/>
-    <w:bookmarkEnd w:id="59"/>
-    <w:bookmarkStart w:id="60" w:name="header-n154"/>
+    <w:bookmarkEnd w:id="70"/>
+    <w:bookmarkEnd w:id="71"/>
+    <w:bookmarkStart w:id="72" w:name="header-n1565"/>
     <w:p>
       <w:pPr>
         <w:pStyle w:val="Heading4"/>
@@ -2534,6 +3099,11 @@
       <w:pPr>
         <w:pStyle w:val="BodyText"/>
       </w:pPr>
+    </w:p>
+    <w:p>
+      <w:pPr>
+        <w:pStyle w:val="BodyText"/>
+      </w:pPr>
       <w:r>
         <w:t xml:space="preserve"> </w:t>
       </w:r>
@@ -2546,10 +3116,10 @@
         <w:t xml:space="preserve"> </w:t>
       </w:r>
     </w:p>
-    <w:bookmarkEnd w:id="60"/>
-    <w:bookmarkEnd w:id="61"/>
-    <w:bookmarkEnd w:id="62"/>
-    <w:bookmarkStart w:id="63" w:name="header-n162"/>
+    <w:bookmarkEnd w:id="72"/>
+    <w:bookmarkEnd w:id="73"/>
+    <w:bookmarkEnd w:id="74"/>
+    <w:bookmarkStart w:id="75" w:name="header-n1573"/>
     <w:p>
       <w:pPr>
         <w:pStyle w:val="Heading2"/>
@@ -2579,8 +3149,8 @@
         <w:pStyle w:val="BodyText"/>
       </w:pPr>
     </w:p>
-    <w:bookmarkEnd w:id="63"/>
-    <w:bookmarkEnd w:id="64"/>
+    <w:bookmarkEnd w:id="75"/>
+    <w:bookmarkEnd w:id="76"/>
     <w:sectPr/>
   </w:body>
 </w:document>

</xml_diff>